<commit_message>
Added fika and mona boss fight
</commit_message>
<xml_diff>
--- a/The_Lost_Knight_GDD_Expanded.docx
+++ b/The_Lost_Knight_GDD_Expanded.docx
@@ -66,15 +66,7 @@
       </w:r>
       <w:r>
         <w:br/>
-        <w:t xml:space="preserve">"Well, </w:t>
-      </w:r>
-      <w:proofErr w:type="gramStart"/>
-      <w:r>
-        <w:t>If</w:t>
-      </w:r>
-      <w:proofErr w:type="gramEnd"/>
-      <w:r>
-        <w:t xml:space="preserve"> you're looking for a way out of the forest, you should head right"</w:t>
+        <w:t>"Well, If you're looking for a way out of the forest, you should head right"</w:t>
       </w:r>
       <w:r>
         <w:br/>
@@ -200,15 +192,7 @@
         <w:t>Yoji gives the player a free weapon upgrade (</w:t>
       </w:r>
       <w:r>
-        <w:t xml:space="preserve">Makes </w:t>
-      </w:r>
-      <w:proofErr w:type="gramStart"/>
-      <w:r>
-        <w:t>The</w:t>
-      </w:r>
-      <w:proofErr w:type="gramEnd"/>
-      <w:r>
-        <w:t xml:space="preserve"> Player's Blade B</w:t>
+        <w:t>Makes The Player's Blade B</w:t>
       </w:r>
       <w:r>
         <w:t xml:space="preserve">lue).  </w:t>
@@ -221,23 +205,7 @@
     </w:p>
     <w:p>
       <w:r>
-        <w:t>"</w:t>
-      </w:r>
-      <w:proofErr w:type="gramStart"/>
-      <w:r>
-        <w:t>So</w:t>
-      </w:r>
-      <w:proofErr w:type="gramEnd"/>
-      <w:r>
-        <w:t xml:space="preserve"> you found George </w:t>
-      </w:r>
-      <w:proofErr w:type="spellStart"/>
-      <w:r>
-        <w:t>ehh</w:t>
-      </w:r>
-      <w:proofErr w:type="spellEnd"/>
-      <w:r>
-        <w:t>?"</w:t>
+        <w:t>"So you found George ehh?"</w:t>
       </w:r>
     </w:p>
     <w:p>
@@ -252,13 +220,7 @@
     </w:p>
     <w:p>
       <w:r>
-        <w:t xml:space="preserve">Only NOW </w:t>
-      </w:r>
-      <w:r>
-        <w:t xml:space="preserve">the </w:t>
-      </w:r>
-      <w:r>
-        <w:t>player has UNLOCKED the store.</w:t>
+        <w:t>Only NOW the player has UNLOCKED the store.</w:t>
       </w:r>
     </w:p>
     <w:p>
@@ -268,23 +230,7 @@
     </w:p>
     <w:p>
       <w:r>
-        <w:t xml:space="preserve">If The Player Dies, He will respawn in the </w:t>
-      </w:r>
-      <w:proofErr w:type="spellStart"/>
-      <w:r>
-        <w:t>ForestHub</w:t>
-      </w:r>
-      <w:proofErr w:type="spellEnd"/>
-      <w:r>
-        <w:t xml:space="preserve">, </w:t>
-      </w:r>
-      <w:proofErr w:type="gramStart"/>
-      <w:r>
-        <w:t>But</w:t>
-      </w:r>
-      <w:proofErr w:type="gramEnd"/>
-      <w:r>
-        <w:t xml:space="preserve"> in the player flags he has already talked to Yoji</w:t>
+        <w:t>If The Player Dies, He will respawn in the ForestHub, But in the player flags he has already talked to Yoji</w:t>
       </w:r>
       <w:r>
         <w:t xml:space="preserve"> and now the Store Opens Up for the player.</w:t>
@@ -581,7 +527,13 @@
     </w:p>
     <w:p>
       <w:r>
-        <w:t xml:space="preserve">• Sword Damage: 6  </w:t>
+        <w:t xml:space="preserve">• Sword Damage: </w:t>
+      </w:r>
+      <w:r>
+        <w:t>8</w:t>
+      </w:r>
+      <w:r>
+        <w:t xml:space="preserve"> </w:t>
       </w:r>
     </w:p>
     <w:p>
@@ -3393,6 +3345,7 @@
   <w:style w:type="character" w:default="1" w:styleId="a2">
     <w:name w:val="Default Paragraph Font"/>
     <w:uiPriority w:val="1"/>
+    <w:semiHidden/>
     <w:unhideWhenUsed/>
   </w:style>
   <w:style w:type="table" w:default="1" w:styleId="a3">

</xml_diff>